<commit_message>
fix bug when generate offer letter
</commit_message>
<xml_diff>
--- a/templates/CommercialSpace.SuratTawaranBaru.docx
+++ b/templates/CommercialSpace.SuratTawaranBaru.docx
@@ -1,6 +1,6 @@
 
 <file path=word/document.xml><?xml version="1.0" encoding="utf-8"?>
-<w:document xmlns:ve="http://schemas.openxmlformats.org/markup-compatibility/2006" xmlns:o="urn:schemas-microsoft-com:office:office" xmlns:r="http://schemas.openxmlformats.org/officeDocument/2006/relationships" xmlns:m="http://schemas.openxmlformats.org/officeDocument/2006/math" xmlns:v="urn:schemas-microsoft-com:vml" xmlns:wp="http://schemas.openxmlformats.org/drawingml/2006/wordprocessingDrawing" xmlns:w10="urn:schemas-microsoft-com:office:word" xmlns:w="http://schemas.openxmlformats.org/wordprocessingml/2006/main" xmlns:wne="http://schemas.microsoft.com/office/word/2006/wordml">
+<w:document xmlns:wpc="http://schemas.microsoft.com/office/word/2010/wordprocessingCanvas" xmlns:mc="http://schemas.openxmlformats.org/markup-compatibility/2006" xmlns:o="urn:schemas-microsoft-com:office:office" xmlns:r="http://schemas.openxmlformats.org/officeDocument/2006/relationships" xmlns:m="http://schemas.openxmlformats.org/officeDocument/2006/math" xmlns:v="urn:schemas-microsoft-com:vml" xmlns:wp14="http://schemas.microsoft.com/office/word/2010/wordprocessingDrawing" xmlns:wp="http://schemas.openxmlformats.org/drawingml/2006/wordprocessingDrawing" xmlns:w10="urn:schemas-microsoft-com:office:word" xmlns:w="http://schemas.openxmlformats.org/wordprocessingml/2006/main" xmlns:w14="http://schemas.microsoft.com/office/word/2010/wordml" xmlns:wpg="http://schemas.microsoft.com/office/word/2010/wordprocessingGroup" xmlns:wpi="http://schemas.microsoft.com/office/word/2010/wordprocessingInk" xmlns:wne="http://schemas.microsoft.com/office/word/2006/wordml" xmlns:wps="http://schemas.microsoft.com/office/word/2010/wordprocessingShape" mc:Ignorable="w14 wp14">
   <w:body>
     <w:p>
       <w:pPr>
@@ -946,7 +946,7 @@
           <w:szCs w:val="28"/>
           <w:lang w:val="ms-MY"/>
         </w:rPr>
-        <w:t>Dimaklumkan bahawa Bahagian ini bersetuju meluluskan penyewaan ruang letak `</w:t>
+        <w:t>Dimaklumkan bahawa Bahagian ini bersetuju meluluskan penyewaan ruang `</w:t>
       </w:r>
       <w:r>
         <w:rPr>
@@ -964,7 +964,25 @@
           <w:szCs w:val="28"/>
           <w:lang w:val="ms-MY"/>
         </w:rPr>
-        <w:t>’ seperti berikut:-</w:t>
+        <w:t xml:space="preserve">’ </w:t>
+      </w:r>
+      <w:r>
+        <w:rPr>
+          <w:rFonts w:ascii="Arial" w:hAnsi="Arial" w:cs="Arial"/>
+          <w:sz w:val="28"/>
+          <w:szCs w:val="28"/>
+          <w:lang w:val="ms-MY"/>
+        </w:rPr>
+        <w:t xml:space="preserve"> </w:t>
+      </w:r>
+      <w:r>
+        <w:rPr>
+          <w:rFonts w:ascii="Arial" w:hAnsi="Arial" w:cs="Arial"/>
+          <w:sz w:val="28"/>
+          <w:szCs w:val="28"/>
+          <w:lang w:val="ms-MY"/>
+        </w:rPr>
+        <w:t>seperti berikut:-</w:t>
       </w:r>
     </w:p>
     <w:p>
@@ -1101,6 +1119,15 @@
           <w:szCs w:val="28"/>
           <w:lang w:val="ms-MY"/>
         </w:rPr>
+        <w:t xml:space="preserve"> </w:t>
+      </w:r>
+      <w:r>
+        <w:rPr>
+          <w:rFonts w:ascii="Arial" w:hAnsi="Arial" w:cs="Arial"/>
+          <w:sz w:val="28"/>
+          <w:szCs w:val="28"/>
+          <w:lang w:val="ms-MY"/>
+        </w:rPr>
         <w:t>(</w:t>
       </w:r>
       <w:r>
@@ -1244,7 +1271,25 @@
           <w:szCs w:val="28"/>
           <w:lang w:val="ms-MY"/>
         </w:rPr>
-        <w:t xml:space="preserve"> : </w:t>
+        <w:t xml:space="preserve"> :</w:t>
+      </w:r>
+      <w:r>
+        <w:rPr>
+          <w:rFonts w:ascii="Arial" w:hAnsi="Arial" w:cs="Arial"/>
+          <w:sz w:val="28"/>
+          <w:szCs w:val="28"/>
+          <w:lang w:val="ms-MY"/>
+        </w:rPr>
+        <w:t xml:space="preserve"> </w:t>
+      </w:r>
+      <w:r>
+        <w:rPr>
+          <w:rFonts w:ascii="Arial" w:hAnsi="Arial" w:cs="Arial"/>
+          <w:sz w:val="28"/>
+          <w:szCs w:val="28"/>
+          <w:lang w:val="ms-MY"/>
+        </w:rPr>
+        <w:t xml:space="preserve"> </w:t>
       </w:r>
       <w:r>
         <w:rPr>
@@ -1307,7 +1352,25 @@
           <w:szCs w:val="28"/>
           <w:lang w:val="ms-MY"/>
         </w:rPr>
-        <w:t>%)kaki persegi</w:t>
+        <w:t>%)</w:t>
+      </w:r>
+      <w:r>
+        <w:rPr>
+          <w:rFonts w:ascii="Arial" w:hAnsi="Arial" w:cs="Arial"/>
+          <w:sz w:val="28"/>
+          <w:szCs w:val="28"/>
+          <w:lang w:val="ms-MY"/>
+        </w:rPr>
+        <w:t xml:space="preserve"> </w:t>
+      </w:r>
+      <w:r>
+        <w:rPr>
+          <w:rFonts w:ascii="Arial" w:hAnsi="Arial" w:cs="Arial"/>
+          <w:sz w:val="28"/>
+          <w:szCs w:val="28"/>
+          <w:lang w:val="ms-MY"/>
+        </w:rPr>
+        <w:t>kaki persegi</w:t>
       </w:r>
     </w:p>
     <w:p>
@@ -1728,7 +1791,7 @@
           <w:szCs w:val="28"/>
           <w:lang w:val="ms-MY"/>
         </w:rPr>
-        <w:t>D</w:t>
+        <w:t>d</w:t>
       </w:r>
       <w:r>
         <w:rPr>
@@ -1809,7 +1872,7 @@
           <w:szCs w:val="28"/>
           <w:lang w:val="ms-MY"/>
         </w:rPr>
-        <w:t>D</w:t>
+        <w:t>d</w:t>
       </w:r>
       <w:r>
         <w:rPr>
@@ -1915,7 +1978,6 @@
           <w:szCs w:val="28"/>
           <w:lang w:val="ms-MY"/>
         </w:rPr>
-        <w:lastRenderedPageBreak/>
         <w:t>2.5</w:t>
       </w:r>
       <w:r>
@@ -1980,23 +2042,60 @@
           <w:szCs w:val="28"/>
           <w:lang w:val="ms-MY"/>
         </w:rPr>
-        <w:t>%%</w:t>
-      </w:r>
-      <w:r>
-        <w:rPr>
-          <w:rFonts w:ascii="Arial" w:hAnsi="Arial" w:cs="Arial"/>
-          <w:sz w:val="28"/>
-          <w:szCs w:val="28"/>
-          <w:lang w:val="ms-MY"/>
-        </w:rPr>
-        <w:t>RentalApplication_Offer _</w:t>
-      </w:r>
-      <w:r>
-        <w:rPr>
-          <w:rFonts w:ascii="Arial" w:hAnsi="Arial" w:cs="Arial"/>
-          <w:sz w:val="28"/>
-          <w:szCs w:val="28"/>
-          <w:lang w:val="ms-MY"/>
+        <w:t>%</w:t>
+      </w:r>
+      <w:r>
+        <w:rPr>
+          <w:rFonts w:ascii="Arial" w:hAnsi="Arial" w:cs="Arial"/>
+          <w:sz w:val="28"/>
+          <w:szCs w:val="28"/>
+          <w:lang w:val="ms-MY"/>
+        </w:rPr>
+        <w:t xml:space="preserve"> </w:t>
+      </w:r>
+      <w:r>
+        <w:rPr>
+          <w:rFonts w:ascii="Arial" w:hAnsi="Arial" w:cs="Arial"/>
+          <w:sz w:val="28"/>
+          <w:szCs w:val="28"/>
+          <w:lang w:val="ms-MY"/>
+        </w:rPr>
+        <w:t>%</w:t>
+      </w:r>
+      <w:r>
+        <w:rPr>
+          <w:rFonts w:ascii="Arial" w:hAnsi="Arial" w:cs="Arial"/>
+          <w:sz w:val="28"/>
+          <w:szCs w:val="28"/>
+          <w:lang w:val="ms-MY"/>
+        </w:rPr>
+        <w:t>RentalApplication_</w:t>
+      </w:r>
+      <w:r>
+        <w:rPr>
+          <w:rFonts w:ascii="Arial" w:hAnsi="Arial" w:cs="Arial"/>
+          <w:sz w:val="28"/>
+          <w:szCs w:val="28"/>
+          <w:lang w:val="ms-MY"/>
+        </w:rPr>
+        <w:t>Offer</w:t>
+      </w:r>
+      <w:r>
+        <w:rPr>
+          <w:rFonts w:ascii="Arial" w:hAnsi="Arial" w:cs="Arial"/>
+          <w:sz w:val="28"/>
+          <w:szCs w:val="28"/>
+          <w:lang w:val="ms-MY"/>
+        </w:rPr>
+        <w:t>_</w:t>
+      </w:r>
+      <w:r>
+        <w:rPr>
+          <w:rFonts w:ascii="Arial" w:hAnsi="Arial" w:cs="Arial"/>
+          <w:noProof/>
+          <w:sz w:val="28"/>
+          <w:szCs w:val="28"/>
+          <w:lang w:val="en-MY" w:eastAsia="en-MY"/>
         </w:rPr>
         <w:t>PeriodUnit</w:t>
       </w:r>
@@ -2390,7 +2489,34 @@
           <w:szCs w:val="28"/>
           <w:lang w:val="sv-SE"/>
         </w:rPr>
-        <w:t xml:space="preserve">%RentalApplication_Offer_Date@D% </w:t>
+        <w:t xml:space="preserve"> RM </w:t>
+      </w:r>
+      <w:r>
+        <w:rPr>
+          <w:rFonts w:ascii="Arial" w:hAnsi="Arial" w:cs="Arial"/>
+          <w:sz w:val="28"/>
+          <w:szCs w:val="28"/>
+          <w:lang w:val="ms-MY"/>
+        </w:rPr>
+        <w:t>(%RentalApplication_Offer_</w:t>
+      </w:r>
+      <w:r>
+        <w:rPr>
+          <w:rFonts w:ascii="Arial" w:hAnsi="Arial" w:cs="Arial"/>
+          <w:sz w:val="28"/>
+          <w:szCs w:val="28"/>
+          <w:lang w:val="ms-MY"/>
+        </w:rPr>
+        <w:t>Rent</w:t>
+      </w:r>
+      <w:r>
+        <w:rPr>
+          <w:rFonts w:ascii="Arial" w:hAnsi="Arial" w:cs="Arial"/>
+          <w:sz w:val="28"/>
+          <w:szCs w:val="28"/>
+          <w:lang w:val="ms-MY"/>
+        </w:rPr>
+        <w:t xml:space="preserve">@d%) </w:t>
       </w:r>
       <w:r>
         <w:rPr>
@@ -2399,7 +2525,61 @@
           <w:szCs w:val="28"/>
           <w:lang w:val="sv-SE"/>
         </w:rPr>
-        <w:t xml:space="preserve">antara hingga </w:t>
+        <w:t xml:space="preserve"> </w:t>
+      </w:r>
+      <w:r>
+        <w:rPr>
+          <w:rFonts w:ascii="Arial" w:hAnsi="Arial" w:cs="Arial"/>
+          <w:sz w:val="28"/>
+          <w:szCs w:val="28"/>
+          <w:lang w:val="sv-SE"/>
+        </w:rPr>
+        <w:t>antara</w:t>
+      </w:r>
+      <w:r>
+        <w:rPr>
+          <w:rFonts w:ascii="Arial" w:hAnsi="Arial" w:cs="Arial"/>
+          <w:sz w:val="28"/>
+          <w:szCs w:val="28"/>
+          <w:lang w:val="sv-SE"/>
+        </w:rPr>
+        <w:t xml:space="preserve"> </w:t>
+      </w:r>
+      <w:r>
+        <w:rPr>
+          <w:rFonts w:ascii="Arial" w:hAnsi="Arial" w:cs="Arial"/>
+          <w:sz w:val="28"/>
+          <w:szCs w:val="28"/>
+          <w:lang w:val="sv-SE"/>
+        </w:rPr>
+        <w:t>%RentalApplication_Offer_Date@</w:t>
+      </w:r>
+      <w:r>
+        <w:rPr>
+          <w:rFonts w:ascii="Arial" w:hAnsi="Arial" w:cs="Arial"/>
+          <w:sz w:val="28"/>
+          <w:szCs w:val="28"/>
+          <w:lang w:val="sv-SE"/>
+        </w:rPr>
+        <w:t>d</w:t>
+      </w:r>
+      <w:r>
+        <w:rPr>
+          <w:rFonts w:ascii="Arial" w:hAnsi="Arial" w:cs="Arial"/>
+          <w:sz w:val="28"/>
+          <w:szCs w:val="28"/>
+          <w:lang w:val="sv-SE"/>
+        </w:rPr>
+        <w:t xml:space="preserve">% </w:t>
+      </w:r>
+      <w:r>
+        <w:rPr>
+          <w:rFonts w:ascii="Arial" w:hAnsi="Arial" w:cs="Arial"/>
+          <w:sz w:val="28"/>
+          <w:szCs w:val="28"/>
+          <w:lang w:val="sv-SE"/>
+        </w:rPr>
+        <w:t xml:space="preserve">hingga </w:t>
       </w:r>
       <w:r>
         <w:rPr>
@@ -2462,7 +2642,7 @@
           <w:szCs w:val="28"/>
           <w:lang w:val="ms-MY"/>
         </w:rPr>
-        <w:t>D</w:t>
+        <w:t>d</w:t>
       </w:r>
       <w:r>
         <w:rPr>
@@ -2480,7 +2660,25 @@
           <w:szCs w:val="28"/>
           <w:lang w:val="sv-SE"/>
         </w:rPr>
-        <w:t xml:space="preserve">. Kadar pembayaran sewa ini adalah sentiasa tertakluk kepada penilaian semasa yang akan dikaji semula untuk setiap tempoh satu (1) tahun atau selepas tamat tempoh penyewaan tersebut, jika difikirkan perlu oleh pihak berkuasa </w:t>
+        <w:t>.</w:t>
+      </w:r>
+      <w:r>
+        <w:rPr>
+          <w:rFonts w:ascii="Arial" w:hAnsi="Arial" w:cs="Arial"/>
+          <w:sz w:val="28"/>
+          <w:szCs w:val="28"/>
+          <w:lang w:val="sv-SE"/>
+        </w:rPr>
+        <w:t xml:space="preserve"> </w:t>
+      </w:r>
+      <w:r>
+        <w:rPr>
+          <w:rFonts w:ascii="Arial" w:hAnsi="Arial" w:cs="Arial"/>
+          <w:sz w:val="28"/>
+          <w:szCs w:val="28"/>
+          <w:lang w:val="sv-SE"/>
+        </w:rPr>
+        <w:t xml:space="preserve"> Kadar pembayaran sewa ini adalah sentiasa tertakluk kepada penilaian semasa yang akan dikaji semula untuk setiap tempoh satu (1) tahun atau selepas tamat tempoh penyewaan tersebut, jika difikirkan perlu oleh pihak berkuasa </w:t>
       </w:r>
       <w:r>
         <w:rPr>
@@ -2651,7 +2849,25 @@
           <w:szCs w:val="28"/>
           <w:lang w:val="sv-SE"/>
         </w:rPr>
-        <w:t>’ tidak mengganggu dan menjej</w:t>
+        <w:t>’</w:t>
+      </w:r>
+      <w:r>
+        <w:rPr>
+          <w:rFonts w:ascii="Arial" w:hAnsi="Arial" w:cs="Arial"/>
+          <w:sz w:val="28"/>
+          <w:szCs w:val="28"/>
+          <w:lang w:val="sv-SE"/>
+        </w:rPr>
+        <w:t xml:space="preserve"> </w:t>
+      </w:r>
+      <w:r>
+        <w:rPr>
+          <w:rFonts w:ascii="Arial" w:hAnsi="Arial" w:cs="Arial"/>
+          <w:sz w:val="28"/>
+          <w:szCs w:val="28"/>
+          <w:lang w:val="sv-SE"/>
+        </w:rPr>
+        <w:t xml:space="preserve"> tidak mengganggu dan menjej</w:t>
       </w:r>
       <w:r>
         <w:rPr>
@@ -2913,7 +3129,7 @@
           <w:szCs w:val="28"/>
           <w:lang w:val="ms-MY"/>
         </w:rPr>
-        <w:t xml:space="preserve">Dengan penerimaan tawaran tuan oleh Kerajaan, tuan adalah dinasihatkan bahawa satu ikatan kontrak telah wujud di antara Kerajaan dengan pihak tuan.  Perjanjian Kontrak Rasmi </w:t>
+        <w:t xml:space="preserve">Dengan penerimaan tawaran tuan oleh Kerajaan, tuan adalah dinasihatkan bahawa satu ikatan kontrak telah wujud di antara Kerajaan dengan pihak tuan.  Perjanjian Kontrak Rasmi akan disempurnakan kemudiannya dengan memasukkan semua spesifikasi penyewaan sebagaimana yang diubahsuaikan.  </w:t>
       </w:r>
       <w:r>
         <w:rPr>
@@ -2923,7 +3139,7 @@
           <w:lang w:val="ms-MY"/>
         </w:rPr>
         <w:lastRenderedPageBreak/>
-        <w:t>akan disempurnakan kemudiannya dengan memasukkan semua spesifikasi penyewaan sebagaimana yang diubahsuaikan.  Sebarang pindaan terhadap spesifikasi penyewaan adalah hak Kerajaan tanpa perlu merujuk terlebih dahulu kepada pihak tuan.  Pihak tuan akan dimaklumkan oleh Bahagian ini apabila Perjanjian Kontrak Rasmi telah siap sedia untuk ditandatangani oleh pihak tuan.</w:t>
+        <w:t>Sebarang pindaan terhadap spesifikasi penyewaan adalah hak Kerajaan tanpa perlu merujuk terlebih dahulu kepada pihak tuan.  Pihak tuan akan dimaklumkan oleh Bahagian ini apabila Perjanjian Kontrak Rasmi telah siap sedia untuk ditandatangani oleh pihak tuan.</w:t>
       </w:r>
     </w:p>
     <w:p>
@@ -3188,6 +3404,15 @@
           <w:szCs w:val="28"/>
           <w:lang w:val="ms-MY"/>
         </w:rPr>
+        <w:t xml:space="preserve"> </w:t>
+      </w:r>
+      <w:r>
+        <w:rPr>
+          <w:rFonts w:ascii="Arial" w:hAnsi="Arial" w:cs="Arial"/>
+          <w:sz w:val="28"/>
+          <w:szCs w:val="28"/>
+          <w:lang w:val="ms-MY"/>
+        </w:rPr>
         <w:t>%</w:t>
       </w:r>
       <w:r>
@@ -3242,6 +3467,15 @@
           <w:szCs w:val="28"/>
           <w:lang w:val="ms-MY"/>
         </w:rPr>
+        <w:t xml:space="preserve"> </w:t>
+      </w:r>
+      <w:r>
+        <w:rPr>
+          <w:rFonts w:ascii="Arial" w:hAnsi="Arial" w:cs="Arial"/>
+          <w:sz w:val="28"/>
+          <w:szCs w:val="28"/>
+          <w:lang w:val="ms-MY"/>
+        </w:rPr>
         <w:t>dan sewa tahun pertama sebanyak RM</w:t>
       </w:r>
       <w:r>
@@ -3280,8 +3514,6 @@
         </w:rPr>
         <w:t>Rent</w:t>
       </w:r>
-      <w:bookmarkStart w:id="2" w:name="_GoBack"/>
-      <w:bookmarkEnd w:id="2"/>
       <w:r>
         <w:rPr>
           <w:rFonts w:ascii="Arial" w:hAnsi="Arial" w:cs="Arial"/>
@@ -3462,6 +3694,8 @@
         <w:tab/>
         <w:t xml:space="preserve">Oleh itu surat Bahagian ini rujukan </w:t>
       </w:r>
+      <w:bookmarkStart w:id="2" w:name="_GoBack"/>
+      <w:bookmarkEnd w:id="2"/>
       <w:r>
         <w:rPr>
           <w:rFonts w:ascii="Arial" w:hAnsi="Arial" w:cs="Arial"/>
@@ -3514,7 +3748,25 @@
           <w:szCs w:val="28"/>
           <w:lang w:val="ms-MY"/>
         </w:rPr>
-        <w:t xml:space="preserve"> (2) adalah dibatalkan.</w:t>
+        <w:t xml:space="preserve"> (2) </w:t>
+      </w:r>
+      <w:r>
+        <w:rPr>
+          <w:rFonts w:ascii="Arial" w:hAnsi="Arial" w:cs="Arial"/>
+          <w:sz w:val="28"/>
+          <w:szCs w:val="28"/>
+          <w:lang w:val="ms-MY"/>
+        </w:rPr>
+        <w:t xml:space="preserve"> </w:t>
+      </w:r>
+      <w:r>
+        <w:rPr>
+          <w:rFonts w:ascii="Arial" w:hAnsi="Arial" w:cs="Arial"/>
+          <w:sz w:val="28"/>
+          <w:szCs w:val="28"/>
+          <w:lang w:val="ms-MY"/>
+        </w:rPr>
+        <w:t>adalah dibatalkan.</w:t>
       </w:r>
     </w:p>
     <w:p>
@@ -3659,65 +3911,65 @@
           <w:szCs w:val="28"/>
           <w:lang w:val="ms-MY"/>
         </w:rPr>
+        <w:t>(</w:t>
+      </w:r>
+      <w:r>
+        <w:rPr>
+          <w:rFonts w:ascii="Arial" w:hAnsi="Arial" w:cs="Arial"/>
+          <w:b/>
+          <w:sz w:val="28"/>
+          <w:szCs w:val="28"/>
+          <w:lang w:val="ms-MY"/>
+        </w:rPr>
+        <w:t>MOHD RIZAL BIN ABD WAHID</w:t>
+      </w:r>
+      <w:r>
+        <w:rPr>
+          <w:rFonts w:ascii="Arial" w:hAnsi="Arial" w:cs="Arial"/>
+          <w:b/>
+          <w:sz w:val="28"/>
+          <w:szCs w:val="28"/>
+          <w:lang w:val="ms-MY"/>
+        </w:rPr>
+        <w:t>)</w:t>
+      </w:r>
+    </w:p>
+    <w:p>
+      <w:pPr>
+        <w:rPr>
+          <w:rFonts w:ascii="Arial" w:hAnsi="Arial" w:cs="Arial"/>
+          <w:sz w:val="28"/>
+          <w:szCs w:val="28"/>
+          <w:lang w:val="ms-MY"/>
+        </w:rPr>
+      </w:pPr>
+      <w:r>
+        <w:rPr>
+          <w:rFonts w:ascii="Arial" w:hAnsi="Arial" w:cs="Arial"/>
+          <w:sz w:val="28"/>
+          <w:szCs w:val="28"/>
+          <w:lang w:val="ms-MY"/>
+        </w:rPr>
+        <w:t>Bahagian Pengurusan Hartanah</w:t>
+      </w:r>
+    </w:p>
+    <w:p>
+      <w:pPr>
+        <w:rPr>
+          <w:rFonts w:ascii="Arial" w:hAnsi="Arial" w:cs="Arial"/>
+          <w:sz w:val="28"/>
+          <w:szCs w:val="28"/>
+          <w:lang w:val="ms-MY"/>
+        </w:rPr>
+      </w:pPr>
+      <w:r>
+        <w:rPr>
+          <w:rFonts w:ascii="Arial" w:hAnsi="Arial" w:cs="Arial"/>
+          <w:sz w:val="28"/>
+          <w:szCs w:val="28"/>
+          <w:lang w:val="ms-MY"/>
+        </w:rPr>
         <w:lastRenderedPageBreak/>
-        <w:t>(</w:t>
-      </w:r>
-      <w:r>
-        <w:rPr>
-          <w:rFonts w:ascii="Arial" w:hAnsi="Arial" w:cs="Arial"/>
-          <w:b/>
-          <w:sz w:val="28"/>
-          <w:szCs w:val="28"/>
-          <w:lang w:val="ms-MY"/>
-        </w:rPr>
-        <w:t>MOHD RIZAL BIN ABD WAHID</w:t>
-      </w:r>
-      <w:r>
-        <w:rPr>
-          <w:rFonts w:ascii="Arial" w:hAnsi="Arial" w:cs="Arial"/>
-          <w:b/>
-          <w:sz w:val="28"/>
-          <w:szCs w:val="28"/>
-          <w:lang w:val="ms-MY"/>
-        </w:rPr>
-        <w:t>)</w:t>
-      </w:r>
-    </w:p>
-    <w:p>
-      <w:pPr>
-        <w:rPr>
-          <w:rFonts w:ascii="Arial" w:hAnsi="Arial" w:cs="Arial"/>
-          <w:sz w:val="28"/>
-          <w:szCs w:val="28"/>
-          <w:lang w:val="ms-MY"/>
-        </w:rPr>
-      </w:pPr>
-      <w:r>
-        <w:rPr>
-          <w:rFonts w:ascii="Arial" w:hAnsi="Arial" w:cs="Arial"/>
-          <w:sz w:val="28"/>
-          <w:szCs w:val="28"/>
-          <w:lang w:val="ms-MY"/>
-        </w:rPr>
-        <w:t>Bahagian Pengurusan Hartanah</w:t>
-      </w:r>
-    </w:p>
-    <w:p>
-      <w:pPr>
-        <w:rPr>
-          <w:rFonts w:ascii="Arial" w:hAnsi="Arial" w:cs="Arial"/>
-          <w:sz w:val="28"/>
-          <w:szCs w:val="28"/>
-          <w:lang w:val="ms-MY"/>
-        </w:rPr>
-      </w:pPr>
-      <w:r>
-        <w:rPr>
-          <w:rFonts w:ascii="Arial" w:hAnsi="Arial" w:cs="Arial"/>
-          <w:sz w:val="28"/>
-          <w:szCs w:val="28"/>
-          <w:lang w:val="ms-MY"/>
-        </w:rPr>
         <w:t>b.p Ketua Setiausaha Negara</w:t>
       </w:r>
     </w:p>
@@ -3945,6 +4197,15 @@
           <w:lang w:val="fi-FI"/>
         </w:rPr>
         <w:t>’</w:t>
+      </w:r>
+      <w:r>
+        <w:rPr>
+          <w:rFonts w:ascii="Arial" w:hAnsi="Arial" w:cs="Arial"/>
+          <w:sz w:val="28"/>
+          <w:szCs w:val="28"/>
+          <w:lang w:val="fi-FI"/>
+        </w:rPr>
+        <w:t xml:space="preserve"> </w:t>
       </w:r>
       <w:r>
         <w:rPr>
@@ -7517,6 +7778,7 @@
         </w:rPr>
       </w:pPr>
       <w:proofErr w:type="spellStart"/>
+      <w:proofErr w:type="gramStart"/>
       <w:r>
         <w:rPr>
           <w:rFonts w:ascii="Arial" w:hAnsi="Arial" w:cs="Arial"/>
@@ -7892,7 +8154,16 @@
           <w:sz w:val="28"/>
           <w:szCs w:val="28"/>
         </w:rPr>
-        <w:t xml:space="preserve">. </w:t>
+        <w:t>.</w:t>
+      </w:r>
+      <w:proofErr w:type="gramEnd"/>
+      <w:r>
+        <w:rPr>
+          <w:rFonts w:ascii="Arial" w:hAnsi="Arial" w:cs="Arial"/>
+          <w:sz w:val="28"/>
+          <w:szCs w:val="28"/>
+        </w:rPr>
+        <w:t xml:space="preserve"> </w:t>
       </w:r>
     </w:p>
     <w:p>
@@ -8316,7 +8587,7 @@
 </file>
 
 <file path=word/numbering.xml><?xml version="1.0" encoding="utf-8"?>
-<w:numbering xmlns:ve="http://schemas.openxmlformats.org/markup-compatibility/2006" xmlns:o="urn:schemas-microsoft-com:office:office" xmlns:r="http://schemas.openxmlformats.org/officeDocument/2006/relationships" xmlns:m="http://schemas.openxmlformats.org/officeDocument/2006/math" xmlns:v="urn:schemas-microsoft-com:vml" xmlns:wp="http://schemas.openxmlformats.org/drawingml/2006/wordprocessingDrawing" xmlns:w10="urn:schemas-microsoft-com:office:word" xmlns:w="http://schemas.openxmlformats.org/wordprocessingml/2006/main" xmlns:wne="http://schemas.microsoft.com/office/word/2006/wordml">
+<w:numbering xmlns:wpc="http://schemas.microsoft.com/office/word/2010/wordprocessingCanvas" xmlns:mc="http://schemas.openxmlformats.org/markup-compatibility/2006" xmlns:o="urn:schemas-microsoft-com:office:office" xmlns:r="http://schemas.openxmlformats.org/officeDocument/2006/relationships" xmlns:m="http://schemas.openxmlformats.org/officeDocument/2006/math" xmlns:v="urn:schemas-microsoft-com:vml" xmlns:wp14="http://schemas.microsoft.com/office/word/2010/wordprocessingDrawing" xmlns:wp="http://schemas.openxmlformats.org/drawingml/2006/wordprocessingDrawing" xmlns:w10="urn:schemas-microsoft-com:office:word" xmlns:w="http://schemas.openxmlformats.org/wordprocessingml/2006/main" xmlns:w14="http://schemas.microsoft.com/office/word/2010/wordml" xmlns:wpg="http://schemas.microsoft.com/office/word/2010/wordprocessingGroup" xmlns:wpi="http://schemas.microsoft.com/office/word/2010/wordprocessingInk" xmlns:wne="http://schemas.microsoft.com/office/word/2006/wordml" xmlns:wps="http://schemas.microsoft.com/office/word/2010/wordprocessingShape" mc:Ignorable="w14 wp14">
   <w:abstractNum w:abstractNumId="0">
     <w:nsid w:val="0C1B0D60"/>
     <w:multiLevelType w:val="multilevel"/>
@@ -10555,7 +10826,7 @@
 </file>
 
 <file path=word/styles.xml><?xml version="1.0" encoding="utf-8"?>
-<w:styles xmlns:r="http://schemas.openxmlformats.org/officeDocument/2006/relationships" xmlns:w="http://schemas.openxmlformats.org/wordprocessingml/2006/main">
+<w:styles xmlns:mc="http://schemas.openxmlformats.org/markup-compatibility/2006" xmlns:r="http://schemas.openxmlformats.org/officeDocument/2006/relationships" xmlns:w="http://schemas.openxmlformats.org/wordprocessingml/2006/main" xmlns:w14="http://schemas.microsoft.com/office/word/2010/wordml" mc:Ignorable="w14">
   <w:docDefaults>
     <w:rPrDefault>
       <w:rPr>
@@ -10747,7 +11018,6 @@
     <w:uiPriority w:val="99"/>
     <w:semiHidden/>
     <w:unhideWhenUsed/>
-    <w:qFormat/>
     <w:tblPr>
       <w:tblInd w:w="0" w:type="dxa"/>
       <w:tblCellMar>

</xml_diff>

<commit_message>
bugs fix on contract form
</commit_message>
<xml_diff>
--- a/templates/CommercialSpace.SuratTawaranBaru.docx
+++ b/templates/CommercialSpace.SuratTawaranBaru.docx
@@ -1,6 +1,6 @@
 
 <file path=word/document.xml><?xml version="1.0" encoding="utf-8"?>
-<w:document xmlns:ve="http://schemas.openxmlformats.org/markup-compatibility/2006" xmlns:o="urn:schemas-microsoft-com:office:office" xmlns:r="http://schemas.openxmlformats.org/officeDocument/2006/relationships" xmlns:m="http://schemas.openxmlformats.org/officeDocument/2006/math" xmlns:v="urn:schemas-microsoft-com:vml" xmlns:wp="http://schemas.openxmlformats.org/drawingml/2006/wordprocessingDrawing" xmlns:w10="urn:schemas-microsoft-com:office:word" xmlns:w="http://schemas.openxmlformats.org/wordprocessingml/2006/main" xmlns:wne="http://schemas.microsoft.com/office/word/2006/wordml">
+<w:document xmlns:wpc="http://schemas.microsoft.com/office/word/2010/wordprocessingCanvas" xmlns:mc="http://schemas.openxmlformats.org/markup-compatibility/2006" xmlns:o="urn:schemas-microsoft-com:office:office" xmlns:r="http://schemas.openxmlformats.org/officeDocument/2006/relationships" xmlns:m="http://schemas.openxmlformats.org/officeDocument/2006/math" xmlns:v="urn:schemas-microsoft-com:vml" xmlns:wp14="http://schemas.microsoft.com/office/word/2010/wordprocessingDrawing" xmlns:wp="http://schemas.openxmlformats.org/drawingml/2006/wordprocessingDrawing" xmlns:w10="urn:schemas-microsoft-com:office:word" xmlns:w="http://schemas.openxmlformats.org/wordprocessingml/2006/main" xmlns:w14="http://schemas.microsoft.com/office/word/2010/wordml" xmlns:wpg="http://schemas.microsoft.com/office/word/2010/wordprocessingGroup" xmlns:wpi="http://schemas.microsoft.com/office/word/2010/wordprocessingInk" xmlns:wne="http://schemas.microsoft.com/office/word/2006/wordml" xmlns:wps="http://schemas.microsoft.com/office/word/2010/wordprocessingShape" mc:Ignorable="w14 wp14">
   <w:body>
     <w:p>
       <w:pPr>
@@ -208,21 +208,7 @@
         <w:rPr>
           <w:rFonts w:ascii="Arial" w:hAnsi="Arial" w:cs="Arial"/>
         </w:rPr>
-        <w:t xml:space="preserve">@MMM </w:t>
-      </w:r>
-      <w:proofErr w:type="spellStart"/>
-      <w:r>
-        <w:rPr>
-          <w:rFonts w:ascii="Arial" w:hAnsi="Arial" w:cs="Arial"/>
-        </w:rPr>
-        <w:t>yyyy</w:t>
-      </w:r>
-      <w:proofErr w:type="spellEnd"/>
-      <w:r>
-        <w:rPr>
-          <w:rFonts w:ascii="Arial" w:hAnsi="Arial" w:cs="Arial"/>
-        </w:rPr>
-        <w:t>%</w:t>
+        <w:t>@MMM yyyy%</w:t>
       </w:r>
     </w:p>
     <w:p>
@@ -667,16 +653,16 @@
           <w:szCs w:val="28"/>
           <w:lang w:val="ms-MY"/>
         </w:rPr>
-        <w:t>%C</w:t>
-      </w:r>
-      <w:r>
-        <w:rPr>
-          <w:rFonts w:ascii="Arial" w:hAnsi="Arial" w:cs="Arial"/>
-          <w:sz w:val="28"/>
-          <w:szCs w:val="28"/>
-          <w:lang w:val="ms-MY"/>
-        </w:rPr>
-        <w:t>OMMERCIALSPACE</w:t>
+        <w:t>%</w:t>
+      </w:r>
+      <w:r>
+        <w:rPr>
+          <w:rFonts w:ascii="Arial" w:hAnsi="Arial" w:cs="Arial"/>
+          <w:sz w:val="28"/>
+          <w:szCs w:val="28"/>
+          <w:lang w:val="ms-MY"/>
+        </w:rPr>
+        <w:t>SPACE</w:t>
       </w:r>
       <w:r>
         <w:rPr>
@@ -739,7 +725,7 @@
           <w:szCs w:val="28"/>
           <w:lang w:val="ms-MY"/>
         </w:rPr>
-        <w:t>COMMERCIALSPACE_BUILDING</w:t>
+        <w:t>SPACE_BUILDING</w:t>
       </w:r>
       <w:r>
         <w:rPr>
@@ -784,7 +770,7 @@
           <w:szCs w:val="28"/>
           <w:lang w:val="ms-MY"/>
         </w:rPr>
-        <w:t>COMMERCIALSPACE_</w:t>
+        <w:t>SPACE_</w:t>
       </w:r>
       <w:r>
         <w:rPr>
@@ -820,7 +806,25 @@
           <w:szCs w:val="28"/>
           <w:lang w:val="ms-MY"/>
         </w:rPr>
-        <w:t>%COMMERCIALSPACE_LOTNAME%,</w:t>
+        <w:t>%SPACE_</w:t>
+      </w:r>
+      <w:r>
+        <w:rPr>
+          <w:rFonts w:ascii="Arial" w:hAnsi="Arial" w:cs="Arial"/>
+          <w:sz w:val="28"/>
+          <w:szCs w:val="28"/>
+          <w:lang w:val="ms-MY"/>
+        </w:rPr>
+        <w:t>UNITNO</w:t>
+      </w:r>
+      <w:r>
+        <w:rPr>
+          <w:rFonts w:ascii="Arial" w:hAnsi="Arial" w:cs="Arial"/>
+          <w:sz w:val="28"/>
+          <w:szCs w:val="28"/>
+          <w:lang w:val="ms-MY"/>
+        </w:rPr>
+        <w:t>%,</w:t>
       </w:r>
       <w:r>
         <w:rPr>
@@ -838,7 +842,7 @@
           <w:szCs w:val="28"/>
           <w:lang w:val="ms-MY"/>
         </w:rPr>
-        <w:t>COMMERCIALSPACE_STATE</w:t>
+        <w:t>SPACE_STATE</w:t>
       </w:r>
       <w:r>
         <w:rPr>
@@ -964,7 +968,16 @@
           <w:szCs w:val="28"/>
           <w:lang w:val="ms-MY"/>
         </w:rPr>
-        <w:t>%CommercialSpace_</w:t>
+        <w:t>%Space</w:t>
+      </w:r>
+      <w:r>
+        <w:rPr>
+          <w:rFonts w:ascii="Arial" w:hAnsi="Arial" w:cs="Arial"/>
+          <w:sz w:val="28"/>
+          <w:szCs w:val="28"/>
+          <w:lang w:val="ms-MY"/>
+        </w:rPr>
+        <w:t>_</w:t>
       </w:r>
       <w:r>
         <w:rPr>
@@ -1109,7 +1122,16 @@
           <w:szCs w:val="28"/>
           <w:lang w:val="ms-MY"/>
         </w:rPr>
-        <w:t>%CommercialSpace_Building</w:t>
+        <w:t>%Space</w:t>
+      </w:r>
+      <w:r>
+        <w:rPr>
+          <w:rFonts w:ascii="Arial" w:hAnsi="Arial" w:cs="Arial"/>
+          <w:sz w:val="28"/>
+          <w:szCs w:val="28"/>
+          <w:lang w:val="ms-MY"/>
+        </w:rPr>
+        <w:t>_Building</w:t>
       </w:r>
       <w:r>
         <w:rPr>
@@ -1136,6 +1158,17 @@
           <w:szCs w:val="28"/>
           <w:lang w:val="ms-MY"/>
         </w:rPr>
+        <w:t xml:space="preserve"> </w:t>
+      </w:r>
+      <w:bookmarkStart w:id="2" w:name="_GoBack"/>
+      <w:bookmarkEnd w:id="2"/>
+      <w:r>
+        <w:rPr>
+          <w:rFonts w:ascii="Arial" w:hAnsi="Arial" w:cs="Arial"/>
+          <w:sz w:val="28"/>
+          <w:szCs w:val="28"/>
+          <w:lang w:val="ms-MY"/>
+        </w:rPr>
         <w:t>(</w:t>
       </w:r>
       <w:r>
@@ -1145,7 +1178,16 @@
           <w:szCs w:val="28"/>
           <w:lang w:val="ms-MY"/>
         </w:rPr>
-        <w:t>%CommercialSpace_</w:t>
+        <w:t>%Space</w:t>
+      </w:r>
+      <w:r>
+        <w:rPr>
+          <w:rFonts w:ascii="Arial" w:hAnsi="Arial" w:cs="Arial"/>
+          <w:sz w:val="28"/>
+          <w:szCs w:val="28"/>
+          <w:lang w:val="ms-MY"/>
+        </w:rPr>
+        <w:t>_</w:t>
       </w:r>
       <w:r>
         <w:rPr>
@@ -1529,7 +1571,7 @@
           <w:szCs w:val="28"/>
           <w:lang w:val="ms-MY"/>
         </w:rPr>
-        <w:t>%CommercialSpace</w:t>
+        <w:t>%Space</w:t>
       </w:r>
       <w:r>
         <w:rPr>
@@ -1809,34 +1851,14 @@
         </w:rPr>
         <w:t>@</w:t>
       </w:r>
-      <w:proofErr w:type="spellStart"/>
-      <w:r>
-        <w:rPr>
-          <w:rFonts w:ascii="Arial" w:hAnsi="Arial" w:cs="Arial"/>
-          <w:sz w:val="28"/>
-          <w:szCs w:val="28"/>
-        </w:rPr>
-        <w:t>ddMMM</w:t>
-      </w:r>
-      <w:proofErr w:type="spellEnd"/>
-      <w:r>
-        <w:rPr>
-          <w:rFonts w:ascii="Arial" w:hAnsi="Arial" w:cs="Arial"/>
-          <w:sz w:val="28"/>
-          <w:szCs w:val="28"/>
-        </w:rPr>
-        <w:t xml:space="preserve"> </w:t>
-      </w:r>
-      <w:proofErr w:type="spellStart"/>
-      <w:r>
-        <w:rPr>
-          <w:rFonts w:ascii="Arial" w:hAnsi="Arial" w:cs="Arial"/>
-          <w:sz w:val="28"/>
-          <w:szCs w:val="28"/>
-        </w:rPr>
-        <w:t>yyyy</w:t>
-      </w:r>
-      <w:proofErr w:type="spellEnd"/>
+      <w:r>
+        <w:rPr>
+          <w:rFonts w:ascii="Arial" w:hAnsi="Arial" w:cs="Arial"/>
+          <w:sz w:val="28"/>
+          <w:szCs w:val="28"/>
+        </w:rPr>
+        <w:t>ddMMM yyyy</w:t>
+      </w:r>
       <w:r>
         <w:rPr>
           <w:rFonts w:ascii="Arial" w:hAnsi="Arial" w:cs="Arial"/>
@@ -1909,34 +1931,14 @@
         </w:rPr>
         <w:t>@</w:t>
       </w:r>
-      <w:proofErr w:type="spellStart"/>
-      <w:r>
-        <w:rPr>
-          <w:rFonts w:ascii="Arial" w:hAnsi="Arial" w:cs="Arial"/>
-          <w:sz w:val="28"/>
-          <w:szCs w:val="28"/>
-        </w:rPr>
-        <w:t>dd</w:t>
-      </w:r>
-      <w:proofErr w:type="spellEnd"/>
-      <w:r>
-        <w:rPr>
-          <w:rFonts w:ascii="Arial" w:hAnsi="Arial" w:cs="Arial"/>
-          <w:sz w:val="28"/>
-          <w:szCs w:val="28"/>
-        </w:rPr>
-        <w:t xml:space="preserve"> MMM </w:t>
-      </w:r>
-      <w:proofErr w:type="spellStart"/>
-      <w:r>
-        <w:rPr>
-          <w:rFonts w:ascii="Arial" w:hAnsi="Arial" w:cs="Arial"/>
-          <w:sz w:val="28"/>
-          <w:szCs w:val="28"/>
-        </w:rPr>
-        <w:t>yyyy</w:t>
-      </w:r>
-      <w:proofErr w:type="spellEnd"/>
+      <w:r>
+        <w:rPr>
+          <w:rFonts w:ascii="Arial" w:hAnsi="Arial" w:cs="Arial"/>
+          <w:sz w:val="28"/>
+          <w:szCs w:val="28"/>
+        </w:rPr>
+        <w:t>dd MMM yyyy</w:t>
+      </w:r>
       <w:r>
         <w:rPr>
           <w:rFonts w:ascii="Arial" w:hAnsi="Arial" w:cs="Arial"/>
@@ -2041,7 +2043,6 @@
           <w:szCs w:val="28"/>
           <w:lang w:val="ms-MY"/>
         </w:rPr>
-        <w:lastRenderedPageBreak/>
         <w:t>2.5</w:t>
       </w:r>
       <w:r>
@@ -2217,6 +2218,7 @@
           <w:szCs w:val="28"/>
           <w:lang w:val="ms-MY"/>
         </w:rPr>
+        <w:lastRenderedPageBreak/>
         <w:tab/>
         <w:t>2.</w:t>
       </w:r>
@@ -2600,34 +2602,14 @@
         </w:rPr>
         <w:t>@</w:t>
       </w:r>
-      <w:proofErr w:type="spellStart"/>
-      <w:r>
-        <w:rPr>
-          <w:rFonts w:ascii="Arial" w:hAnsi="Arial" w:cs="Arial"/>
-          <w:sz w:val="28"/>
-          <w:szCs w:val="28"/>
-        </w:rPr>
-        <w:t>dd</w:t>
-      </w:r>
-      <w:proofErr w:type="spellEnd"/>
-      <w:r>
-        <w:rPr>
-          <w:rFonts w:ascii="Arial" w:hAnsi="Arial" w:cs="Arial"/>
-          <w:sz w:val="28"/>
-          <w:szCs w:val="28"/>
-        </w:rPr>
-        <w:t xml:space="preserve"> MMM </w:t>
-      </w:r>
-      <w:proofErr w:type="spellStart"/>
-      <w:r>
-        <w:rPr>
-          <w:rFonts w:ascii="Arial" w:hAnsi="Arial" w:cs="Arial"/>
-          <w:sz w:val="28"/>
-          <w:szCs w:val="28"/>
-        </w:rPr>
-        <w:t>yyyy</w:t>
-      </w:r>
-      <w:proofErr w:type="spellEnd"/>
+      <w:r>
+        <w:rPr>
+          <w:rFonts w:ascii="Arial" w:hAnsi="Arial" w:cs="Arial"/>
+          <w:sz w:val="28"/>
+          <w:szCs w:val="28"/>
+        </w:rPr>
+        <w:t>dd MMM yyyy</w:t>
+      </w:r>
       <w:r>
         <w:rPr>
           <w:rFonts w:ascii="Arial" w:hAnsi="Arial" w:cs="Arial"/>
@@ -2700,34 +2682,14 @@
         </w:rPr>
         <w:t>@</w:t>
       </w:r>
-      <w:proofErr w:type="spellStart"/>
-      <w:r>
-        <w:rPr>
-          <w:rFonts w:ascii="Arial" w:hAnsi="Arial" w:cs="Arial"/>
-          <w:sz w:val="28"/>
-          <w:szCs w:val="28"/>
-        </w:rPr>
-        <w:t>dd</w:t>
-      </w:r>
-      <w:proofErr w:type="spellEnd"/>
-      <w:r>
-        <w:rPr>
-          <w:rFonts w:ascii="Arial" w:hAnsi="Arial" w:cs="Arial"/>
-          <w:sz w:val="28"/>
-          <w:szCs w:val="28"/>
-        </w:rPr>
-        <w:t xml:space="preserve"> MMM </w:t>
-      </w:r>
-      <w:proofErr w:type="spellStart"/>
-      <w:r>
-        <w:rPr>
-          <w:rFonts w:ascii="Arial" w:hAnsi="Arial" w:cs="Arial"/>
-          <w:sz w:val="28"/>
-          <w:szCs w:val="28"/>
-        </w:rPr>
-        <w:t>yyyy</w:t>
-      </w:r>
-      <w:proofErr w:type="spellEnd"/>
+      <w:r>
+        <w:rPr>
+          <w:rFonts w:ascii="Arial" w:hAnsi="Arial" w:cs="Arial"/>
+          <w:sz w:val="28"/>
+          <w:szCs w:val="28"/>
+        </w:rPr>
+        <w:t>dd MMM yyyy</w:t>
+      </w:r>
       <w:r>
         <w:rPr>
           <w:rFonts w:ascii="Arial" w:hAnsi="Arial" w:cs="Arial"/>
@@ -2888,16 +2850,25 @@
           <w:szCs w:val="28"/>
           <w:lang w:val="ms-MY"/>
         </w:rPr>
-        <w:t>`%</w:t>
-      </w:r>
-      <w:r>
-        <w:rPr>
-          <w:rFonts w:ascii="Arial" w:hAnsi="Arial" w:cs="Arial"/>
-          <w:sz w:val="28"/>
-          <w:szCs w:val="28"/>
-          <w:lang w:val="ms-MY"/>
-        </w:rPr>
-        <w:t>CommercialSpace_Category</w:t>
+        <w:t>`</w:t>
+      </w:r>
+      <w:r>
+        <w:rPr>
+          <w:rFonts w:ascii="Arial" w:hAnsi="Arial" w:cs="Arial"/>
+          <w:sz w:val="28"/>
+          <w:szCs w:val="28"/>
+          <w:lang w:val="ms-MY"/>
+        </w:rPr>
+        <w:t>%Space</w:t>
+      </w:r>
+      <w:r>
+        <w:rPr>
+          <w:rFonts w:ascii="Arial" w:hAnsi="Arial" w:cs="Arial"/>
+          <w:sz w:val="28"/>
+          <w:szCs w:val="28"/>
+          <w:lang w:val="ms-MY"/>
+        </w:rPr>
+        <w:t>_Category</w:t>
       </w:r>
       <w:r>
         <w:rPr>
@@ -3177,8 +3148,17 @@
           <w:szCs w:val="28"/>
           <w:lang w:val="ms-MY"/>
         </w:rPr>
+        <w:t xml:space="preserve">Dengan penerimaan tawaran tuan oleh Kerajaan, tuan adalah dinasihatkan bahawa satu ikatan kontrak telah wujud di antara Kerajaan dengan pihak tuan.  Perjanjian Kontrak Rasmi akan disempurnakan kemudiannya dengan memasukkan semua spesifikasi penyewaan sebagaimana yang diubahsuaikan.  Sebarang pindaan terhadap spesifikasi penyewaan adalah hak </w:t>
+      </w:r>
+      <w:r>
+        <w:rPr>
+          <w:rFonts w:ascii="Arial" w:hAnsi="Arial" w:cs="Arial"/>
+          <w:sz w:val="28"/>
+          <w:szCs w:val="28"/>
+          <w:lang w:val="ms-MY"/>
+        </w:rPr>
         <w:lastRenderedPageBreak/>
-        <w:t>Dengan penerimaan tawaran tuan oleh Kerajaan, tuan adalah dinasihatkan bahawa satu ikatan kontrak telah wujud di antara Kerajaan dengan pihak tuan.  Perjanjian Kontrak Rasmi akan disempurnakan kemudiannya dengan memasukkan semua spesifikasi penyewaan sebagaimana yang diubahsuaikan.  Sebarang pindaan terhadap spesifikasi penyewaan adalah hak Kerajaan tanpa perlu merujuk terlebih dahulu kepada pihak tuan.  Pihak tuan akan dimaklumkan oleh Bahagian ini apabila Perjanjian Kontrak Rasmi telah siap sedia untuk ditandatangani oleh pihak tuan.</w:t>
+        <w:t>Kerajaan tanpa perlu merujuk terlebih dahulu kepada pihak tuan.  Pihak tuan akan dimaklumkan oleh Bahagian ini apabila Perjanjian Kontrak Rasmi telah siap sedia untuk ditandatangani oleh pihak tuan.</w:t>
       </w:r>
     </w:p>
     <w:p>
@@ -3443,6 +3423,15 @@
           <w:szCs w:val="28"/>
           <w:lang w:val="ms-MY"/>
         </w:rPr>
+        <w:t xml:space="preserve"> </w:t>
+      </w:r>
+      <w:r>
+        <w:rPr>
+          <w:rFonts w:ascii="Arial" w:hAnsi="Arial" w:cs="Arial"/>
+          <w:sz w:val="28"/>
+          <w:szCs w:val="28"/>
+          <w:lang w:val="ms-MY"/>
+        </w:rPr>
         <w:t>%</w:t>
       </w:r>
       <w:r>
@@ -3498,6 +3487,15 @@
           <w:lang w:val="ms-MY"/>
         </w:rPr>
         <w:t>dan sewa tahun pertama sebanyak RM</w:t>
+      </w:r>
+      <w:r>
+        <w:rPr>
+          <w:rFonts w:ascii="Arial" w:hAnsi="Arial" w:cs="Arial"/>
+          <w:sz w:val="28"/>
+          <w:szCs w:val="28"/>
+          <w:lang w:val="ms-MY"/>
+        </w:rPr>
+        <w:t xml:space="preserve"> </w:t>
       </w:r>
       <w:r>
         <w:rPr>
@@ -4169,16 +4167,25 @@
           <w:szCs w:val="28"/>
           <w:lang w:val="ms-MY"/>
         </w:rPr>
-        <w:t>`%</w:t>
-      </w:r>
-      <w:r>
-        <w:rPr>
-          <w:rFonts w:ascii="Arial" w:hAnsi="Arial" w:cs="Arial"/>
-          <w:sz w:val="28"/>
-          <w:szCs w:val="28"/>
-          <w:lang w:val="ms-MY"/>
-        </w:rPr>
-        <w:t>CommercialSpace_Category</w:t>
+        <w:t>`</w:t>
+      </w:r>
+      <w:r>
+        <w:rPr>
+          <w:rFonts w:ascii="Arial" w:hAnsi="Arial" w:cs="Arial"/>
+          <w:sz w:val="28"/>
+          <w:szCs w:val="28"/>
+          <w:lang w:val="ms-MY"/>
+        </w:rPr>
+        <w:t>%Space</w:t>
+      </w:r>
+      <w:r>
+        <w:rPr>
+          <w:rFonts w:ascii="Arial" w:hAnsi="Arial" w:cs="Arial"/>
+          <w:sz w:val="28"/>
+          <w:szCs w:val="28"/>
+          <w:lang w:val="ms-MY"/>
+        </w:rPr>
+        <w:t>_Category</w:t>
       </w:r>
       <w:r>
         <w:rPr>
@@ -5346,7 +5353,6 @@
           <w:szCs w:val="28"/>
           <w:lang w:val="fi-FI"/>
         </w:rPr>
-        <w:lastRenderedPageBreak/>
         <w:br w:type="page"/>
       </w:r>
     </w:p>
@@ -5481,7 +5487,27 @@
           <w:szCs w:val="28"/>
           <w:lang w:val="fi-FI"/>
         </w:rPr>
-        <w:t xml:space="preserve">%COMMERCIALSPACE_CATEGORY% </w:t>
+        <w:t>%S</w:t>
+      </w:r>
+      <w:r>
+        <w:rPr>
+          <w:rFonts w:ascii="Arial" w:hAnsi="Arial" w:cs="Arial"/>
+          <w:b/>
+          <w:sz w:val="28"/>
+          <w:szCs w:val="28"/>
+          <w:lang w:val="fi-FI"/>
+        </w:rPr>
+        <w:t>PACE</w:t>
+      </w:r>
+      <w:r>
+        <w:rPr>
+          <w:rFonts w:ascii="Arial" w:hAnsi="Arial" w:cs="Arial"/>
+          <w:b/>
+          <w:sz w:val="28"/>
+          <w:szCs w:val="28"/>
+          <w:lang w:val="fi-FI"/>
+        </w:rPr>
+        <w:t xml:space="preserve">_CATEGORY% </w:t>
       </w:r>
     </w:p>
     <w:p>
@@ -5534,7 +5560,47 @@
           <w:szCs w:val="28"/>
           <w:lang w:val="fi-FI"/>
         </w:rPr>
-        <w:t>%COMMERCIALSPACE_BUILDING</w:t>
+        <w:t xml:space="preserve"> </w:t>
+      </w:r>
+      <w:r>
+        <w:rPr>
+          <w:rFonts w:ascii="Arial" w:hAnsi="Arial" w:cs="Arial"/>
+          <w:b/>
+          <w:sz w:val="28"/>
+          <w:szCs w:val="28"/>
+          <w:lang w:val="fi-FI"/>
+        </w:rPr>
+        <w:t>%</w:t>
+      </w:r>
+      <w:r>
+        <w:rPr>
+          <w:rFonts w:ascii="Arial" w:hAnsi="Arial" w:cs="Arial"/>
+          <w:b/>
+          <w:sz w:val="28"/>
+          <w:szCs w:val="28"/>
+          <w:lang w:val="fi-FI"/>
+        </w:rPr>
+        <w:t>SPACE</w:t>
+      </w:r>
+      <w:r>
+        <w:rPr>
+          <w:rFonts w:ascii="Arial" w:hAnsi="Arial" w:cs="Arial"/>
+          <w:b/>
+          <w:sz w:val="28"/>
+          <w:szCs w:val="28"/>
+          <w:lang w:val="fi-FI"/>
+        </w:rPr>
+        <w:t xml:space="preserve"> </w:t>
+      </w:r>
+      <w:r>
+        <w:rPr>
+          <w:rFonts w:ascii="Arial" w:hAnsi="Arial" w:cs="Arial"/>
+          <w:b/>
+          <w:sz w:val="28"/>
+          <w:szCs w:val="28"/>
+          <w:lang w:val="fi-FI"/>
+        </w:rPr>
+        <w:t>_BUILDING</w:t>
       </w:r>
       <w:r>
         <w:rPr>
@@ -5597,6 +5663,16 @@
           <w:szCs w:val="28"/>
           <w:lang w:val="fi-FI"/>
         </w:rPr>
+        <w:t xml:space="preserve"> </w:t>
+      </w:r>
+      <w:r>
+        <w:rPr>
+          <w:rFonts w:ascii="Arial" w:hAnsi="Arial" w:cs="Arial"/>
+          <w:b/>
+          <w:sz w:val="28"/>
+          <w:szCs w:val="28"/>
+          <w:lang w:val="fi-FI"/>
+        </w:rPr>
         <w:t>%</w:t>
       </w:r>
       <w:r>
@@ -5607,7 +5683,17 @@
           <w:szCs w:val="28"/>
           <w:lang w:val="fi-FI"/>
         </w:rPr>
-        <w:t>COMMERCIALSPACE_</w:t>
+        <w:t xml:space="preserve">SPACE </w:t>
+      </w:r>
+      <w:r>
+        <w:rPr>
+          <w:rFonts w:ascii="Arial" w:hAnsi="Arial" w:cs="Arial"/>
+          <w:b/>
+          <w:sz w:val="28"/>
+          <w:szCs w:val="28"/>
+          <w:lang w:val="fi-FI"/>
+        </w:rPr>
+        <w:t>_</w:t>
       </w:r>
       <w:r>
         <w:rPr>
@@ -5638,7 +5724,6 @@
           <w:b/>
           <w:sz w:val="28"/>
           <w:szCs w:val="28"/>
-          <w:u w:val="single"/>
           <w:lang w:val="fi-FI"/>
         </w:rPr>
       </w:pPr>
@@ -5681,18 +5766,51 @@
           <w:szCs w:val="28"/>
           <w:lang w:val="fi-FI"/>
         </w:rPr>
-        <w:t>%</w:t>
-      </w:r>
-      <w:r>
-        <w:rPr>
-          <w:rFonts w:ascii="Arial" w:hAnsi="Arial" w:cs="Arial"/>
-          <w:b/>
-          <w:sz w:val="28"/>
-          <w:szCs w:val="28"/>
-          <w:lang w:val="fi-FI"/>
-        </w:rPr>
-        <w:t xml:space="preserve">COMMERCIALSPACE_LOTNAME% </w:t>
-      </w:r>
+        <w:t xml:space="preserve"> </w:t>
+      </w:r>
+      <w:r>
+        <w:rPr>
+          <w:rFonts w:ascii="Arial" w:hAnsi="Arial" w:cs="Arial"/>
+          <w:b/>
+          <w:sz w:val="28"/>
+          <w:szCs w:val="28"/>
+          <w:lang w:val="fi-FI"/>
+        </w:rPr>
+        <w:t>%S</w:t>
+      </w:r>
+      <w:r>
+        <w:rPr>
+          <w:rFonts w:ascii="Arial" w:hAnsi="Arial" w:cs="Arial"/>
+          <w:b/>
+          <w:sz w:val="28"/>
+          <w:szCs w:val="28"/>
+          <w:lang w:val="fi-FI"/>
+        </w:rPr>
+        <w:t>PACE</w:t>
+      </w:r>
+      <w:r>
+        <w:rPr>
+          <w:rFonts w:ascii="Arial" w:hAnsi="Arial" w:cs="Arial"/>
+          <w:b/>
+          <w:sz w:val="28"/>
+          <w:szCs w:val="28"/>
+          <w:lang w:val="fi-FI"/>
+        </w:rPr>
+        <w:t>_LOTNAME%</w:t>
+      </w:r>
+    </w:p>
+    <w:p>
+      <w:pPr>
+        <w:ind w:left="360"/>
+        <w:rPr>
+          <w:rFonts w:ascii="Arial" w:hAnsi="Arial" w:cs="Arial"/>
+          <w:b/>
+          <w:sz w:val="28"/>
+          <w:szCs w:val="28"/>
+          <w:u w:val="single"/>
+          <w:lang w:val="fi-FI"/>
+        </w:rPr>
+      </w:pPr>
       <w:r>
         <w:rPr>
           <w:rFonts w:ascii="Arial" w:hAnsi="Arial" w:cs="Arial"/>
@@ -5711,7 +5829,7 @@
           <w:szCs w:val="28"/>
           <w:lang w:val="fi-FI"/>
         </w:rPr>
-        <w:tab/>
+        <w:t xml:space="preserve"> </w:t>
       </w:r>
       <w:r>
         <w:rPr>
@@ -5732,17 +5850,37 @@
           <w:szCs w:val="28"/>
           <w:lang w:val="fi-FI"/>
         </w:rPr>
-        <w:t>%</w:t>
-      </w:r>
-      <w:r>
-        <w:rPr>
-          <w:rFonts w:ascii="Arial" w:hAnsi="Arial" w:cs="Arial"/>
-          <w:b/>
-          <w:sz w:val="28"/>
-          <w:szCs w:val="28"/>
-          <w:lang w:val="fi-FI"/>
-        </w:rPr>
-        <w:t>COMMERCIALSPACE_STATE%</w:t>
+        <w:t xml:space="preserve"> </w:t>
+      </w:r>
+      <w:r>
+        <w:rPr>
+          <w:rFonts w:ascii="Arial" w:hAnsi="Arial" w:cs="Arial"/>
+          <w:b/>
+          <w:sz w:val="28"/>
+          <w:szCs w:val="28"/>
+          <w:lang w:val="fi-FI"/>
+        </w:rPr>
+        <w:t>%S</w:t>
+      </w:r>
+      <w:r>
+        <w:rPr>
+          <w:rFonts w:ascii="Arial" w:hAnsi="Arial" w:cs="Arial"/>
+          <w:b/>
+          <w:sz w:val="28"/>
+          <w:szCs w:val="28"/>
+          <w:lang w:val="fi-FI"/>
+        </w:rPr>
+        <w:t>PACE</w:t>
+      </w:r>
+      <w:r>
+        <w:rPr>
+          <w:rFonts w:ascii="Arial" w:hAnsi="Arial" w:cs="Arial"/>
+          <w:b/>
+          <w:sz w:val="28"/>
+          <w:szCs w:val="28"/>
+          <w:lang w:val="fi-FI"/>
+        </w:rPr>
+        <w:t>_STATE%</w:t>
       </w:r>
     </w:p>
     <w:p>
@@ -6917,16 +7055,32 @@
         </w:rPr>
         <w:t xml:space="preserve">penempatan </w:t>
       </w:r>
-      <w:bookmarkStart w:id="2" w:name="_GoBack"/>
-      <w:bookmarkEnd w:id="2"/>
-      <w:r>
-        <w:rPr>
-          <w:rFonts w:ascii="Arial" w:hAnsi="Arial" w:cs="Arial"/>
-          <w:sz w:val="28"/>
-          <w:szCs w:val="28"/>
-          <w:lang w:val="ms-MY"/>
-        </w:rPr>
-        <w:t>`%CommercialSpace_</w:t>
+      <w:r>
+        <w:rPr>
+          <w:rFonts w:ascii="Arial" w:hAnsi="Arial" w:cs="Arial"/>
+          <w:sz w:val="28"/>
+          <w:szCs w:val="28"/>
+          <w:lang w:val="ms-MY"/>
+        </w:rPr>
+        <w:t>`</w:t>
+      </w:r>
+      <w:r>
+        <w:rPr>
+          <w:rFonts w:ascii="Arial" w:hAnsi="Arial" w:cs="Arial"/>
+          <w:sz w:val="28"/>
+          <w:szCs w:val="28"/>
+          <w:lang w:val="ms-MY"/>
+        </w:rPr>
+        <w:t>%Space</w:t>
+      </w:r>
+      <w:r>
+        <w:rPr>
+          <w:rFonts w:ascii="Arial" w:hAnsi="Arial" w:cs="Arial"/>
+          <w:sz w:val="28"/>
+          <w:szCs w:val="28"/>
+          <w:lang w:val="ms-MY"/>
+        </w:rPr>
+        <w:t>_</w:t>
       </w:r>
       <w:r>
         <w:rPr>
@@ -6954,6 +7108,15 @@
           <w:lang w:val="fi-FI"/>
         </w:rPr>
         <w:t>’</w:t>
+      </w:r>
+      <w:r>
+        <w:rPr>
+          <w:rFonts w:ascii="Arial" w:hAnsi="Arial" w:cs="Arial"/>
+          <w:sz w:val="28"/>
+          <w:szCs w:val="28"/>
+          <w:lang w:val="fi-FI"/>
+        </w:rPr>
+        <w:t xml:space="preserve"> </w:t>
       </w:r>
       <w:r>
         <w:rPr>
@@ -7306,7 +7469,25 @@
           <w:szCs w:val="28"/>
           <w:lang w:val="fi-FI"/>
         </w:rPr>
-        <w:t>`%CommercialSpace_</w:t>
+        <w:t>`</w:t>
+      </w:r>
+      <w:r>
+        <w:rPr>
+          <w:rFonts w:ascii="Arial" w:hAnsi="Arial" w:cs="Arial"/>
+          <w:sz w:val="28"/>
+          <w:szCs w:val="28"/>
+          <w:lang w:val="fi-FI"/>
+        </w:rPr>
+        <w:t>%Space</w:t>
+      </w:r>
+      <w:r>
+        <w:rPr>
+          <w:rFonts w:ascii="Arial" w:hAnsi="Arial" w:cs="Arial"/>
+          <w:sz w:val="28"/>
+          <w:szCs w:val="28"/>
+          <w:lang w:val="fi-FI"/>
+        </w:rPr>
+        <w:t>_</w:t>
       </w:r>
       <w:r>
         <w:rPr>
@@ -7786,7 +7967,6 @@
         </w:rPr>
         <w:t xml:space="preserve">Kemudahanseperti tong </w:t>
       </w:r>
-      <w:proofErr w:type="spellStart"/>
       <w:r>
         <w:rPr>
           <w:rFonts w:ascii="Arial" w:hAnsi="Arial" w:cs="Arial"/>
@@ -7818,16 +7998,7 @@
           <w:sz w:val="28"/>
           <w:szCs w:val="28"/>
         </w:rPr>
-        <w:t>disediakanolehpenyewauntukkemudahanpelanggan</w:t>
-      </w:r>
-      <w:proofErr w:type="spellEnd"/>
-      <w:r>
-        <w:rPr>
-          <w:rFonts w:ascii="Arial" w:hAnsi="Arial" w:cs="Arial"/>
-          <w:sz w:val="28"/>
-          <w:szCs w:val="28"/>
-        </w:rPr>
-        <w:t>.</w:t>
+        <w:t>disediakanolehpenyewauntukkemudahanpelanggan.</w:t>
       </w:r>
     </w:p>
     <w:p>
@@ -8251,7 +8422,7 @@
 </file>
 
 <file path=word/numbering.xml><?xml version="1.0" encoding="utf-8"?>
-<w:numbering xmlns:ve="http://schemas.openxmlformats.org/markup-compatibility/2006" xmlns:o="urn:schemas-microsoft-com:office:office" xmlns:r="http://schemas.openxmlformats.org/officeDocument/2006/relationships" xmlns:m="http://schemas.openxmlformats.org/officeDocument/2006/math" xmlns:v="urn:schemas-microsoft-com:vml" xmlns:wp="http://schemas.openxmlformats.org/drawingml/2006/wordprocessingDrawing" xmlns:w10="urn:schemas-microsoft-com:office:word" xmlns:w="http://schemas.openxmlformats.org/wordprocessingml/2006/main" xmlns:wne="http://schemas.microsoft.com/office/word/2006/wordml">
+<w:numbering xmlns:wpc="http://schemas.microsoft.com/office/word/2010/wordprocessingCanvas" xmlns:mc="http://schemas.openxmlformats.org/markup-compatibility/2006" xmlns:o="urn:schemas-microsoft-com:office:office" xmlns:r="http://schemas.openxmlformats.org/officeDocument/2006/relationships" xmlns:m="http://schemas.openxmlformats.org/officeDocument/2006/math" xmlns:v="urn:schemas-microsoft-com:vml" xmlns:wp14="http://schemas.microsoft.com/office/word/2010/wordprocessingDrawing" xmlns:wp="http://schemas.openxmlformats.org/drawingml/2006/wordprocessingDrawing" xmlns:w10="urn:schemas-microsoft-com:office:word" xmlns:w="http://schemas.openxmlformats.org/wordprocessingml/2006/main" xmlns:w14="http://schemas.microsoft.com/office/word/2010/wordml" xmlns:wpg="http://schemas.microsoft.com/office/word/2010/wordprocessingGroup" xmlns:wpi="http://schemas.microsoft.com/office/word/2010/wordprocessingInk" xmlns:wne="http://schemas.microsoft.com/office/word/2006/wordml" xmlns:wps="http://schemas.microsoft.com/office/word/2010/wordprocessingShape" mc:Ignorable="w14 wp14">
   <w:abstractNum w:abstractNumId="0">
     <w:nsid w:val="0C1B0D60"/>
     <w:multiLevelType w:val="multilevel"/>
@@ -10490,7 +10661,7 @@
 </file>
 
 <file path=word/styles.xml><?xml version="1.0" encoding="utf-8"?>
-<w:styles xmlns:r="http://schemas.openxmlformats.org/officeDocument/2006/relationships" xmlns:w="http://schemas.openxmlformats.org/wordprocessingml/2006/main">
+<w:styles xmlns:mc="http://schemas.openxmlformats.org/markup-compatibility/2006" xmlns:r="http://schemas.openxmlformats.org/officeDocument/2006/relationships" xmlns:w="http://schemas.openxmlformats.org/wordprocessingml/2006/main" xmlns:w14="http://schemas.microsoft.com/office/word/2010/wordml" mc:Ignorable="w14">
   <w:docDefaults>
     <w:rPrDefault>
       <w:rPr>
@@ -10682,7 +10853,6 @@
     <w:uiPriority w:val="99"/>
     <w:semiHidden/>
     <w:unhideWhenUsed/>
-    <w:qFormat/>
     <w:tblPr>
       <w:tblInd w:w="0" w:type="dxa"/>
       <w:tblCellMar>

</xml_diff>